<commit_message>
9.7 almost complete done, must uypdate Physics.js in all projects
</commit_message>
<xml_diff>
--- a/Word/1.PassOne-KelvinToReview/chap9/Chapter9_5to6.docx
+++ b/Word/1.PassOne-KelvinToReview/chap9/Chapter9_5to6.docx
@@ -1959,7 +1959,22 @@
         <w:t xml:space="preserve">The controls of the project are </w:t>
       </w:r>
       <w:r>
-        <w:t>identical to the previous project with a single addition of the V and H key commands in behavior control</w:t>
+        <w:t xml:space="preserve">the same as previous with additional commands </w:t>
+      </w:r>
+      <w:r>
+        <w:t>to control</w:t>
+      </w:r>
+      <w:r>
+        <w:t xml:space="preserve"> the </w:t>
+      </w:r>
+      <w:r>
+        <w:t>behavior</w:t>
+      </w:r>
+      <w:r>
+        <w:t>s</w:t>
+      </w:r>
+      <w:r>
+        <w:t xml:space="preserve"> and the mass of selected object</w:t>
       </w:r>
       <w:r>
         <w:t>:</w:t>
@@ -2164,7 +2179,24 @@
         <w:t>Renderable</w:t>
       </w:r>
       <w:r>
-        <w:t xml:space="preserve"> object</w:t>
+        <w:t xml:space="preserve"> </w:t>
+      </w:r>
+      <w:r>
+        <w:t>object</w:t>
+      </w:r>
+    </w:p>
+    <w:p>
+      <w:pPr>
+        <w:pStyle w:val="BulletSubList"/>
+      </w:pPr>
+      <w:r>
+        <w:rPr>
+          <w:rStyle w:val="Strong"/>
+        </w:rPr>
+        <w:t>Up/down-arrow key + M</w:t>
+      </w:r>
+      <w:r>
+        <w:t>: Increase/decrease the mass of the selected object</w:t>
       </w:r>
     </w:p>
     <w:p>
@@ -2471,7 +2503,6 @@
         </w:rPr>
       </w:pPr>
       <w:r>
-        <w:lastRenderedPageBreak/>
         <w:t xml:space="preserve">        </w:t>
       </w:r>
       <w:r>
@@ -2857,6 +2888,7 @@
         <w:pStyle w:val="Code"/>
       </w:pPr>
       <w:r>
+        <w:lastRenderedPageBreak/>
         <w:t>setRestitution(r) { this.mRestitution = r; }</w:t>
       </w:r>
     </w:p>
@@ -3194,79 +3226,79 @@
         <w:pStyle w:val="Code"/>
       </w:pPr>
       <w:r>
+        <w:t xml:space="preserve">        delta = kRigidShapeUIDelta;</w:t>
+      </w:r>
+    </w:p>
+    <w:p>
+      <w:pPr>
+        <w:pStyle w:val="Code"/>
+      </w:pPr>
+      <w:r>
+        <w:t xml:space="preserve">    }</w:t>
+      </w:r>
+    </w:p>
+    <w:p>
+      <w:pPr>
+        <w:pStyle w:val="Code"/>
+      </w:pPr>
+      <w:r>
+        <w:t xml:space="preserve">    if (input.isKeyPressed(input.keys.Down)) {</w:t>
+      </w:r>
+    </w:p>
+    <w:p>
+      <w:pPr>
+        <w:pStyle w:val="Code"/>
+      </w:pPr>
+      <w:r>
+        <w:t xml:space="preserve">        delta = -kRigidShapeUIDelta;</w:t>
+      </w:r>
+    </w:p>
+    <w:p>
+      <w:pPr>
+        <w:pStyle w:val="Code"/>
+      </w:pPr>
+      <w:r>
+        <w:t xml:space="preserve">    }</w:t>
+      </w:r>
+    </w:p>
+    <w:p>
+      <w:pPr>
+        <w:pStyle w:val="Code"/>
+      </w:pPr>
+      <w:r>
+        <w:t xml:space="preserve">    if (delta !== 0) {</w:t>
+      </w:r>
+    </w:p>
+    <w:p>
+      <w:pPr>
+        <w:pStyle w:val="Code"/>
+      </w:pPr>
+      <w:r>
+        <w:t xml:space="preserve">        if (input.isKeyPressed(input.keys.M)) {</w:t>
+      </w:r>
+    </w:p>
+    <w:p>
+      <w:pPr>
+        <w:pStyle w:val="Code"/>
+      </w:pPr>
+      <w:r>
+        <w:t xml:space="preserve">            let m = 0;</w:t>
+      </w:r>
+    </w:p>
+    <w:p>
+      <w:pPr>
+        <w:pStyle w:val="Code"/>
+      </w:pPr>
+      <w:r>
+        <w:t xml:space="preserve">            if (this.mInvMass &gt; 0)</w:t>
+      </w:r>
+    </w:p>
+    <w:p>
+      <w:pPr>
+        <w:pStyle w:val="Code"/>
+      </w:pPr>
+      <w:r>
         <w:lastRenderedPageBreak/>
-        <w:t xml:space="preserve">        delta = kRigidShapeUIDelta;</w:t>
-      </w:r>
-    </w:p>
-    <w:p>
-      <w:pPr>
-        <w:pStyle w:val="Code"/>
-      </w:pPr>
-      <w:r>
-        <w:t xml:space="preserve">    }</w:t>
-      </w:r>
-    </w:p>
-    <w:p>
-      <w:pPr>
-        <w:pStyle w:val="Code"/>
-      </w:pPr>
-      <w:r>
-        <w:t xml:space="preserve">    if (input.isKeyPressed(input.keys.Down)) {</w:t>
-      </w:r>
-    </w:p>
-    <w:p>
-      <w:pPr>
-        <w:pStyle w:val="Code"/>
-      </w:pPr>
-      <w:r>
-        <w:t xml:space="preserve">        delta = -kRigidShapeUIDelta;</w:t>
-      </w:r>
-    </w:p>
-    <w:p>
-      <w:pPr>
-        <w:pStyle w:val="Code"/>
-      </w:pPr>
-      <w:r>
-        <w:t xml:space="preserve">    }</w:t>
-      </w:r>
-    </w:p>
-    <w:p>
-      <w:pPr>
-        <w:pStyle w:val="Code"/>
-      </w:pPr>
-      <w:r>
-        <w:t xml:space="preserve">    if (delta !== 0) {</w:t>
-      </w:r>
-    </w:p>
-    <w:p>
-      <w:pPr>
-        <w:pStyle w:val="Code"/>
-      </w:pPr>
-      <w:r>
-        <w:t xml:space="preserve">        if (input.isKeyPressed(input.keys.M)) {</w:t>
-      </w:r>
-    </w:p>
-    <w:p>
-      <w:pPr>
-        <w:pStyle w:val="Code"/>
-      </w:pPr>
-      <w:r>
-        <w:t xml:space="preserve">            let m = 0;</w:t>
-      </w:r>
-    </w:p>
-    <w:p>
-      <w:pPr>
-        <w:pStyle w:val="Code"/>
-      </w:pPr>
-      <w:r>
-        <w:t xml:space="preserve">            if (this.mInvMass &gt; 0)</w:t>
-      </w:r>
-    </w:p>
-    <w:p>
-      <w:pPr>
-        <w:pStyle w:val="Code"/>
-      </w:pPr>
-      <w:r>
         <w:t xml:space="preserve">                m = 1 / this.mInvMass;</w:t>
       </w:r>
     </w:p>
@@ -3649,16 +3681,13 @@
         <w:pStyle w:val="Code"/>
       </w:pPr>
       <w:r>
-        <w:lastRenderedPageBreak/>
-        <w:t xml:space="preserve">        // 12 is a constant value that can be changed</w:t>
-      </w:r>
-    </w:p>
-    <w:p>
-      <w:pPr>
-        <w:pStyle w:val="Code"/>
-      </w:pPr>
-      <w:r>
-        <w:t xml:space="preserve">        this.mInertia = (1 / this.mInvMass) * (this.mRadius * this.mRadius) / 12;</w:t>
+        <w:t xml:space="preserve">        this.mInertia = (1 / this.mInvMass) * (this.mRadius * this.mRadius)</w:t>
+      </w:r>
+      <w:r>
+        <w:t xml:space="preserve"> / 12</w:t>
+      </w:r>
+      <w:r>
+        <w:t>;</w:t>
       </w:r>
     </w:p>
     <w:p>
@@ -3833,6 +3862,7 @@
         <w:ind w:left="576"/>
       </w:pPr>
       <w:r>
+        <w:lastRenderedPageBreak/>
         <w:t xml:space="preserve">    … identical to previous code …</w:t>
       </w:r>
     </w:p>
@@ -4067,7 +4097,15 @@
         <w:ind w:left="576"/>
       </w:pPr>
       <w:r>
-        <w:t xml:space="preserve">        this.mInertia = (1 / this.mInvMass) * (this.mWidth * this.mWidth + this.mHeight * this.mHeight) / 12;</w:t>
+        <w:t xml:space="preserve">        this.mInertia = (1 / this.mInvMass) * (this.mWidth * this.mWidth + this.mHeight * this.mHeight)</w:t>
+      </w:r>
+      <w:r>
+        <w:t xml:space="preserve"> / 12</w:t>
+      </w:r>
+      <w:bookmarkStart w:id="5" w:name="_GoBack"/>
+      <w:bookmarkEnd w:id="5"/>
+      <w:r>
+        <w:t>;</w:t>
       </w:r>
     </w:p>
     <w:p>
@@ -4378,6 +4416,7 @@
         <w:pStyle w:val="Code"/>
       </w:pPr>
       <w:r>
+        <w:lastRenderedPageBreak/>
         <w:t>function getSystemAcceleration() { return vec2.clone(mSystemAcceleration); }</w:t>
       </w:r>
     </w:p>
@@ -4510,7 +4549,6 @@
         <w:pStyle w:val="Heading3"/>
       </w:pPr>
       <w:r>
-        <w:lastRenderedPageBreak/>
         <w:t>Accessing the Fixed Time Interval</w:t>
       </w:r>
     </w:p>
@@ -4730,6 +4768,7 @@
         </w:numPr>
       </w:pPr>
       <w:r>
+        <w:lastRenderedPageBreak/>
         <w:t xml:space="preserve">In the </w:t>
       </w:r>
       <w:proofErr w:type="spellStart"/>
@@ -4914,7 +4953,6 @@
         <w:pStyle w:val="Code"/>
       </w:pPr>
       <w:r>
-        <w:lastRenderedPageBreak/>
         <w:t>}</w:t>
       </w:r>
     </w:p>
@@ -5194,6 +5232,7 @@
         <w:pStyle w:val="Heading3"/>
       </w:pPr>
       <w:r>
+        <w:lastRenderedPageBreak/>
         <w:t>Observations</w:t>
       </w:r>
     </w:p>
@@ -5298,7 +5337,6 @@
         <w:pStyle w:val="Heading1"/>
       </w:pPr>
       <w:r>
-        <w:lastRenderedPageBreak/>
         <w:t>Interpenetration of Colliding Objects</w:t>
       </w:r>
     </w:p>
@@ -5422,6 +5460,7 @@
         <w:pStyle w:val="BodyTextCont"/>
       </w:pPr>
       <w:r>
+        <w:lastRenderedPageBreak/>
         <w:t xml:space="preserve">You can see one such </w:t>
       </w:r>
       <w:r>
@@ -5511,7 +5550,6 @@
           <w:noProof/>
           <w:lang w:val="en-GB" w:eastAsia="en-GB"/>
         </w:rPr>
-        <w:lastRenderedPageBreak/>
         <w:drawing>
           <wp:inline distT="114300" distB="114300" distL="114300" distR="114300" wp14:anchorId="3DA74694" wp14:editId="554B8052">
             <wp:extent cx="2309813" cy="2503702"/>
@@ -5594,7 +5632,11 @@
         <w:t>red</w:t>
       </w:r>
       <w:r>
-        <w:t>. Notice that in the real</w:t>
+        <w:t xml:space="preserve">. Notice that </w:t>
+      </w:r>
+      <w:r>
+        <w:lastRenderedPageBreak/>
+        <w:t>in the real</w:t>
       </w:r>
       <w:r>
         <w:t>-</w:t>
@@ -5721,89 +5763,89 @@
         <w:t>,</w:t>
       </w:r>
       <w:r>
-        <w:t xml:space="preserve"> uses object velocities to compute and apply impulses to initiate the objects to move in the opposite directions </w:t>
+        <w:t xml:space="preserve"> uses object velocities to compute and apply impulses to initiate the objects to move in the opposite directions at the point of collision. This method tends to slow down colliding objects rapidly and converges to relatively stable solutions. This is because impulses are computed based on the transfer of momentum, which in turn has a damping effect on the velocities of the colliding objects. </w:t>
+      </w:r>
+    </w:p>
+    <w:p>
+      <w:pPr>
+        <w:pStyle w:val="BodyTextCont"/>
+      </w:pPr>
+      <w:r>
+        <w:t>The third method</w:t>
+      </w:r>
+      <w:r>
+        <w:t>,</w:t>
+      </w:r>
+      <w:r>
+        <w:t xml:space="preserve"> the Penalty Method, models the depth of object interpenetration as the degree of compression of a spring and approximates an acceleration to apply forces to separate the objects. This last method is the most complex and challenging to implement. </w:t>
+      </w:r>
+    </w:p>
+    <w:p>
+      <w:pPr>
+        <w:pStyle w:val="BodyTextCont"/>
+      </w:pPr>
+      <w:r>
+        <w:t xml:space="preserve">For your engine, you will be combining the strengths of the Projection and Impulse Methods. The Projection Method will be used to separate the interpenetrating objects, while the Impulse Method will be used to </w:t>
+      </w:r>
+      <w:r>
+        <w:t xml:space="preserve">compute </w:t>
+      </w:r>
+      <w:r>
+        <w:t>impulses to reduce the object velocities in the direction that caused the interpenetration. As described, the simple Projection Method can result in an unstable system, such as objects that sink into each other when stacked. You will overcome this instability by implementing a relaxation loop where</w:t>
+      </w:r>
+      <w:r>
+        <w:t xml:space="preserve">, </w:t>
+      </w:r>
+      <w:r>
+        <w:t>in a single update cycle</w:t>
+      </w:r>
+      <w:r>
+        <w:t>,</w:t>
+      </w:r>
+      <w:r>
+        <w:t xml:space="preserve"> interpenetrated objects are separated </w:t>
+      </w:r>
+      <w:r>
+        <w:t xml:space="preserve">incrementally </w:t>
+      </w:r>
+      <w:r>
+        <w:t xml:space="preserve">via repeated applications of the Projection Method. </w:t>
+      </w:r>
+    </w:p>
+    <w:p>
+      <w:pPr>
+        <w:pStyle w:val="BodyTextCont"/>
+      </w:pPr>
+      <w:r>
+        <w:t xml:space="preserve">With a relaxation loop, </w:t>
+      </w:r>
+      <w:r>
+        <w:t xml:space="preserve">each application of </w:t>
+      </w:r>
+      <w:r>
+        <w:t>the Projection Method is referred to as</w:t>
+      </w:r>
+      <w:r>
+        <w:t xml:space="preserve"> a </w:t>
+      </w:r>
+      <w:r>
+        <w:t xml:space="preserve">relaxation iteration. During each relaxation iteration, the Projection Method reduces the interpenetration </w:t>
+      </w:r>
+      <w:r>
+        <w:t>incrementally</w:t>
+      </w:r>
+      <w:r>
+        <w:t xml:space="preserve"> by a fixed percentage of the total penetration depth. For example, by default the engine sets relaxation iterations to 15, and each relaxation iteration </w:t>
+      </w:r>
+      <w:r>
+        <w:t xml:space="preserve">reduces </w:t>
+      </w:r>
+      <w:r>
+        <w:t xml:space="preserve">the interpenetration by 80%. This means that within one update function call, after the movement integration approximation, the collision detection and resolution </w:t>
       </w:r>
       <w:r>
         <w:lastRenderedPageBreak/>
-        <w:t xml:space="preserve">at the point of collision. This method tends to slow down colliding objects rapidly and converges to relatively stable solutions. This is because impulses are computed based on the transfer of momentum, which in turn has a damping effect on the velocities of the colliding objects. </w:t>
-      </w:r>
-    </w:p>
-    <w:p>
-      <w:pPr>
-        <w:pStyle w:val="BodyTextCont"/>
-      </w:pPr>
-      <w:r>
-        <w:t>The third method</w:t>
-      </w:r>
-      <w:r>
-        <w:t>,</w:t>
-      </w:r>
-      <w:r>
-        <w:t xml:space="preserve"> the Penalty Method, models the depth of object interpenetration as the degree of compression of a spring and approximates an acceleration to apply forces to separate the objects. This last method is the most complex and challenging to implement. </w:t>
-      </w:r>
-    </w:p>
-    <w:p>
-      <w:pPr>
-        <w:pStyle w:val="BodyTextCont"/>
-      </w:pPr>
-      <w:r>
-        <w:t xml:space="preserve">For your engine, you will be combining the strengths of the Projection and Impulse Methods. The Projection Method will be used to separate the interpenetrating objects, while the Impulse Method will be used to </w:t>
-      </w:r>
-      <w:r>
-        <w:t xml:space="preserve">compute </w:t>
-      </w:r>
-      <w:r>
-        <w:t>impulses to reduce the object velocities in the direction that caused the interpenetration. As described, the simple Projection Method can result in an unstable system, such as objects that sink into each other when stacked. You will overcome this instability by implementing a relaxation loop where</w:t>
-      </w:r>
-      <w:r>
-        <w:t xml:space="preserve">, </w:t>
-      </w:r>
-      <w:r>
-        <w:t>in a single update cycle</w:t>
-      </w:r>
-      <w:r>
-        <w:t>,</w:t>
-      </w:r>
-      <w:r>
-        <w:t xml:space="preserve"> interpenetrated objects are separated </w:t>
-      </w:r>
-      <w:r>
-        <w:t xml:space="preserve">incrementally </w:t>
-      </w:r>
-      <w:r>
-        <w:t xml:space="preserve">via repeated applications of the Projection Method. </w:t>
-      </w:r>
-    </w:p>
-    <w:p>
-      <w:pPr>
-        <w:pStyle w:val="BodyTextCont"/>
-      </w:pPr>
-      <w:r>
-        <w:t xml:space="preserve">With a relaxation loop, </w:t>
-      </w:r>
-      <w:r>
-        <w:t xml:space="preserve">each application of </w:t>
-      </w:r>
-      <w:r>
-        <w:t>the Projection Method is referred to as</w:t>
-      </w:r>
-      <w:r>
-        <w:t xml:space="preserve"> a </w:t>
-      </w:r>
-      <w:r>
-        <w:t xml:space="preserve">relaxation iteration. During each relaxation iteration, the Projection Method reduces the interpenetration </w:t>
-      </w:r>
-      <w:r>
-        <w:t>incrementally</w:t>
-      </w:r>
-      <w:r>
-        <w:t xml:space="preserve"> by a fixed percentage of the total penetration depth. For example, by default the engine sets relaxation iterations to 15, and each relaxation iteration </w:t>
-      </w:r>
-      <w:r>
-        <w:t xml:space="preserve">reduces </w:t>
-      </w:r>
-      <w:r>
-        <w:t xml:space="preserve">the interpenetration by 80%. This means that within one update function call, after the movement integration approximation, the collision detection and resolution procedures will be executed 15 times. While costly, the repeated incremental separation ensures a stable system. </w:t>
+        <w:t xml:space="preserve">procedures will be executed 15 times. While costly, the repeated incremental separation ensures a stable system. </w:t>
       </w:r>
     </w:p>
     <w:p>
@@ -5848,7 +5890,6 @@
         <w:rPr>
           <w:noProof/>
         </w:rPr>
-        <w:lastRenderedPageBreak/>
         <w:drawing>
           <wp:inline distT="0" distB="0" distL="0" distR="0" wp14:anchorId="4C869A7D" wp14:editId="62E178F0">
             <wp:extent cx="5486400" cy="4115387"/>
@@ -5933,7 +5974,7 @@
         <w:t xml:space="preserve">The controls of the project are </w:t>
       </w:r>
       <w:r>
-        <w:t>identical to the previous project with a single addition of the P key commands in behavior control</w:t>
+        <w:t>identical to the previous project with a single addition of the P key command in behavior control</w:t>
       </w:r>
       <w:r>
         <w:t>:</w:t>
@@ -5954,6 +5995,7 @@
           <w:b w:val="0"/>
           <w:bCs w:val="0"/>
         </w:rPr>
+        <w:lastRenderedPageBreak/>
         <w:t>Behavior control:</w:t>
       </w:r>
     </w:p>
@@ -6067,7 +6109,6 @@
         <w:pStyle w:val="BulletSubList"/>
       </w:pPr>
       <w:r>
-        <w:lastRenderedPageBreak/>
         <w:t xml:space="preserve">R key: Toggle the drawing of </w:t>
       </w:r>
       <w:proofErr w:type="spellStart"/>
@@ -6162,7 +6203,24 @@
         <w:t>Renderable</w:t>
       </w:r>
       <w:r>
-        <w:t xml:space="preserve"> object</w:t>
+        <w:t xml:space="preserve"> </w:t>
+      </w:r>
+      <w:r>
+        <w:t>object</w:t>
+      </w:r>
+    </w:p>
+    <w:p>
+      <w:pPr>
+        <w:pStyle w:val="BulletSubList"/>
+      </w:pPr>
+      <w:r>
+        <w:rPr>
+          <w:rStyle w:val="Strong"/>
+        </w:rPr>
+        <w:t>Up/down-arrow key + M</w:t>
+      </w:r>
+      <w:r>
+        <w:t>: Increase/decrease the mass of the selected object</w:t>
       </w:r>
     </w:p>
     <w:p>
@@ -6261,7 +6319,7 @@
         <w:pStyle w:val="NumList"/>
         <w:numPr>
           <w:ilvl w:val="0"/>
-          <w:numId w:val="13"/>
+          <w:numId w:val="28"/>
         </w:numPr>
       </w:pPr>
       <w:r>
@@ -6282,12 +6340,16 @@
       <w:r>
         <w:t xml:space="preserve"> to define variables and the associated getters and setters for positional correction rate, relaxation loop count, and, toggling the positional correction computation. Make sure remember to export the newly defined functions.</w:t>
       </w:r>
-    </w:p>
-    <w:p>
-      <w:pPr>
-        <w:pStyle w:val="Code"/>
-      </w:pPr>
-      <w:r>
+      <w:r>
+        <w:t xml:space="preserve"> </w:t>
+      </w:r>
+    </w:p>
+    <w:p>
+      <w:pPr>
+        <w:pStyle w:val="Code"/>
+      </w:pPr>
+      <w:r>
+        <w:lastRenderedPageBreak/>
         <w:t>let mPosCorrectionRate = 0.8;               // percentage of separation to project objects</w:t>
       </w:r>
     </w:p>
@@ -6435,10 +6497,6 @@
     <w:p>
       <w:pPr>
         <w:pStyle w:val="NumList"/>
-        <w:numPr>
-          <w:ilvl w:val="0"/>
-          <w:numId w:val="13"/>
-        </w:numPr>
       </w:pPr>
       <w:r>
         <w:t xml:space="preserve">Define </w:t>
@@ -6683,12 +6741,9 @@
     <w:p>
       <w:pPr>
         <w:pStyle w:val="NumList"/>
-        <w:numPr>
-          <w:ilvl w:val="0"/>
-          <w:numId w:val="13"/>
-        </w:numPr>
-      </w:pPr>
-      <w:r>
+      </w:pPr>
+      <w:r>
+        <w:lastRenderedPageBreak/>
         <w:t xml:space="preserve">Modify the </w:t>
       </w:r>
       <w:proofErr w:type="spellStart"/>
@@ -6786,7 +6841,6 @@
         <w:pStyle w:val="Code"/>
       </w:pPr>
       <w:r>
-        <w:lastRenderedPageBreak/>
         <w:t xml:space="preserve">            if (hasCollision) {</w:t>
       </w:r>
     </w:p>
@@ -6867,10 +6921,6 @@
     <w:p>
       <w:pPr>
         <w:pStyle w:val="NumList"/>
-        <w:numPr>
-          <w:ilvl w:val="0"/>
-          <w:numId w:val="13"/>
-        </w:numPr>
       </w:pPr>
       <w:r>
         <w:t xml:space="preserve">Integrate a loop in all three utility functions, </w:t>
@@ -7175,6 +7225,7 @@
         <w:pStyle w:val="Code"/>
       </w:pPr>
       <w:r>
+        <w:lastRenderedPageBreak/>
         <w:t xml:space="preserve">    let i = 0, j = 0, </w:t>
       </w:r>
       <w:r>
@@ -7250,7 +7301,6 @@
         <w:pStyle w:val="Code"/>
       </w:pPr>
       <w:r>
-        <w:lastRenderedPageBreak/>
         <w:t>}</w:t>
       </w:r>
     </w:p>
@@ -7458,7 +7508,11 @@
         <w:t xml:space="preserve">--a common operation supported by typical physics engines. </w:t>
       </w:r>
       <w:r>
-        <w:t xml:space="preserve">To avoid distraction from the rigid shape simulation discussion, functions to support simple collision detection without responses are not presented. At this point, you have the necessary knowledge to define such functions and </w:t>
+        <w:t xml:space="preserve">To avoid distraction from the rigid shape simulation discussion, functions to support simple collision detection without responses are not presented. At this point, you have the </w:t>
+      </w:r>
+      <w:r>
+        <w:lastRenderedPageBreak/>
+        <w:t xml:space="preserve">necessary knowledge to define such functions and </w:t>
       </w:r>
       <w:r>
         <w:t xml:space="preserve">it is left as an exercise for </w:t>
@@ -7469,8 +7523,6 @@
       <w:r>
         <w:t>to complete.</w:t>
       </w:r>
-      <w:bookmarkStart w:id="5" w:name="_GoBack"/>
-      <w:bookmarkEnd w:id="5"/>
     </w:p>
     <w:p>
       <w:pPr>
@@ -7878,7 +7930,7 @@
         </mc:Choice>
         <mc:Fallback>
           <w:pict>
-            <v:roundrect w14:anchorId="3225BB12" id="AutoShape 1" o:spid="_x0000_s1026" style="position:absolute;margin-left:-163.4pt;margin-top:-171.35pt;width:596.4pt;height:301.3pt;z-index:-251659264;visibility:visible;mso-wrap-style:square;mso-width-percent:0;mso-height-percent:0;mso-wrap-distance-left:9pt;mso-wrap-distance-top:0;mso-wrap-distance-right:9pt;mso-wrap-distance-bottom:0;mso-position-horizontal:absolute;mso-position-horizontal-relative:text;mso-position-vertical:absolute;mso-position-vertical-relative:text;mso-width-percent:0;mso-height-percent:0;mso-width-relative:page;mso-height-relative:page;v-text-anchor:top" arcsize="10923f" o:gfxdata="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" filled="f" fillcolor="#d8d8d8"/>
+            <v:roundrect w14:anchorId="1C0594F5" id="AutoShape 1" o:spid="_x0000_s1026" style="position:absolute;margin-left:-163.4pt;margin-top:-171.35pt;width:596.4pt;height:301.3pt;z-index:-251659264;visibility:visible;mso-wrap-style:square;mso-width-percent:0;mso-height-percent:0;mso-wrap-distance-left:9pt;mso-wrap-distance-top:0;mso-wrap-distance-right:9pt;mso-wrap-distance-bottom:0;mso-position-horizontal:absolute;mso-position-horizontal-relative:text;mso-position-vertical:absolute;mso-position-vertical-relative:text;mso-width-percent:0;mso-height-percent:0;mso-width-relative:page;mso-height-relative:page;v-text-anchor:top" arcsize="10923f" o:gfxdata="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" filled="f" fillcolor="#d8d8d8"/>
           </w:pict>
         </mc:Fallback>
       </mc:AlternateContent>
@@ -8347,7 +8399,7 @@
   <w:abstractNum w:abstractNumId="3" w15:restartNumberingAfterBreak="0">
     <w:nsid w:val="370D39AE"/>
     <w:multiLevelType w:val="hybridMultilevel"/>
-    <w:tmpl w:val="C352D2BC"/>
+    <w:tmpl w:val="D02CB072"/>
     <w:lvl w:ilvl="0" w:tplc="7B1C5656">
       <w:start w:val="1"/>
       <w:numFmt w:val="decimal"/>
@@ -9139,6 +9191,15 @@
     </w:lvlOverride>
   </w:num>
   <w:num w:numId="26">
+    <w:abstractNumId w:val="3"/>
+    <w:lvlOverride w:ilvl="0">
+      <w:startOverride w:val="1"/>
+    </w:lvlOverride>
+  </w:num>
+  <w:num w:numId="27">
+    <w:abstractNumId w:val="3"/>
+  </w:num>
+  <w:num w:numId="28">
     <w:abstractNumId w:val="3"/>
     <w:lvlOverride w:ilvl="0">
       <w:startOverride w:val="1"/>
@@ -9884,7 +9945,7 @@
     <w:pPr>
       <w:keepLines/>
       <w:numPr>
-        <w:numId w:val="21"/>
+        <w:numId w:val="27"/>
       </w:numPr>
       <w:spacing w:before="120"/>
       <w:ind w:right="1152"/>

</xml_diff>